<commit_message>
Update APP download method and manual
</commit_message>
<xml_diff>
--- a/1.Basic course Graphical/11-1 Bluetooth remote control(181106）/11-1 Bluetooth remote control.docx
+++ b/1.Basic course Graphical/11-1 Bluetooth remote control(181106）/11-1 Bluetooth remote control.docx
@@ -432,8 +432,6 @@
         </w:rPr>
         <w:t xml:space="preserve">ift version Bluetooth control]. </w:t>
       </w:r>
-      <w:bookmarkStart w:id="1" w:name="_GoBack"/>
-      <w:bookmarkEnd w:id="1"/>
     </w:p>
     <w:p>
       <w:pPr>
@@ -449,6 +447,170 @@
           <w:lang w:val="en-US" w:eastAsia="zh-CN"/>
         </w:rPr>
       </w:pPr>
+    </w:p>
+    <w:p>
+      <w:pPr>
+        <w:numPr>
+          <w:ilvl w:val="0"/>
+          <w:numId w:val="0"/>
+        </w:numPr>
+        <w:jc w:val="left"/>
+        <w:rPr>
+          <w:rFonts w:hint="eastAsia" w:ascii="Arial" w:hAnsi="Arial" w:eastAsia="微软雅黑" w:cs="Arial"/>
+          <w:b/>
+          <w:bCs/>
+          <w:sz w:val="24"/>
+          <w:szCs w:val="24"/>
+          <w:lang w:val="en-US" w:eastAsia="zh-CN"/>
+        </w:rPr>
+      </w:pPr>
+      <w:r>
+        <w:rPr>
+          <w:rFonts w:hint="eastAsia" w:ascii="Arial" w:hAnsi="Arial" w:eastAsia="微软雅黑" w:cs="Arial"/>
+          <w:b/>
+          <w:bCs/>
+          <w:sz w:val="24"/>
+          <w:szCs w:val="24"/>
+          <w:lang w:val="en-US" w:eastAsia="zh-CN"/>
+        </w:rPr>
+        <w:t>Download APP</w:t>
+      </w:r>
+    </w:p>
+    <w:p>
+      <w:pPr>
+        <w:keepNext w:val="0"/>
+        <w:keepLines w:val="0"/>
+        <w:pageBreakBefore w:val="0"/>
+        <w:numPr>
+          <w:numId w:val="0"/>
+        </w:numPr>
+        <w:kinsoku/>
+        <w:wordWrap/>
+        <w:overflowPunct/>
+        <w:topLinePunct w:val="0"/>
+        <w:autoSpaceDE/>
+        <w:autoSpaceDN/>
+        <w:bidi w:val="0"/>
+        <w:adjustRightInd/>
+        <w:snapToGrid/>
+        <w:spacing w:line="240" w:lineRule="auto"/>
+        <w:ind w:leftChars="0"/>
+        <w:jc w:val="left"/>
+        <w:rPr>
+          <w:rFonts w:hint="default" w:ascii="Arial" w:hAnsi="Arial" w:eastAsia="宋体" w:cs="Arial"/>
+          <w:i w:val="0"/>
+          <w:caps w:val="0"/>
+          <w:color w:val="333333"/>
+          <w:spacing w:val="0"/>
+          <w:sz w:val="24"/>
+          <w:szCs w:val="24"/>
+          <w:shd w:val="clear" w:fill="FFFFFF"/>
+        </w:rPr>
+      </w:pPr>
+      <w:r>
+        <w:rPr>
+          <w:rFonts w:hint="default" w:ascii="Arial" w:hAnsi="Arial" w:eastAsia="宋体" w:cs="Arial"/>
+          <w:sz w:val="24"/>
+          <w:szCs w:val="24"/>
+        </w:rPr>
+        <w:t>Android users search "</w:t>
+      </w:r>
+      <w:r>
+        <w:rPr>
+          <w:rFonts w:hint="default" w:ascii="Arial" w:hAnsi="Arial" w:cs="Arial"/>
+          <w:color w:val="548235" w:themeColor="accent6" w:themeShade="BF"/>
+          <w:sz w:val="24"/>
+          <w:szCs w:val="24"/>
+          <w:lang w:val="en-US" w:eastAsia="zh-CN"/>
+        </w:rPr>
+        <w:t>Hellobot</w:t>
+      </w:r>
+      <w:r>
+        <w:rPr>
+          <w:rFonts w:hint="default" w:ascii="Arial" w:hAnsi="Arial" w:eastAsia="宋体" w:cs="Arial"/>
+          <w:sz w:val="24"/>
+          <w:szCs w:val="24"/>
+        </w:rPr>
+        <w:t>" in Play Store to download APP</w:t>
+      </w:r>
+      <w:r>
+        <w:rPr>
+          <w:rFonts w:hint="default" w:ascii="Arial" w:hAnsi="Arial" w:cs="Arial"/>
+          <w:sz w:val="24"/>
+          <w:szCs w:val="24"/>
+          <w:lang w:val="en-US" w:eastAsia="zh-CN"/>
+        </w:rPr>
+        <w:t>.</w:t>
+      </w:r>
+    </w:p>
+    <w:p>
+      <w:pPr>
+        <w:numPr>
+          <w:ilvl w:val="0"/>
+          <w:numId w:val="0"/>
+        </w:numPr>
+        <w:jc w:val="center"/>
+        <w:rPr>
+          <w:rFonts w:hint="default" w:ascii="Arial" w:hAnsi="Arial" w:eastAsia="微软雅黑" w:cs="Arial"/>
+          <w:sz w:val="24"/>
+          <w:szCs w:val="24"/>
+          <w:lang w:val="en-US" w:eastAsia="zh-CN"/>
+        </w:rPr>
+      </w:pPr>
+      <w:r>
+        <w:rPr>
+          <w:rFonts w:hint="default" w:ascii="Arial" w:hAnsi="Arial" w:cs="Arial"/>
+          <w:color w:val="auto"/>
+          <w:sz w:val="24"/>
+          <w:szCs w:val="24"/>
+        </w:rPr>
+        <w:drawing>
+          <wp:inline distT="0" distB="0" distL="114300" distR="114300">
+            <wp:extent cx="2818765" cy="3009265"/>
+            <wp:effectExtent l="9525" t="9525" r="10160" b="10160"/>
+            <wp:docPr id="2" name="图片 1"/>
+            <wp:cNvGraphicFramePr>
+              <a:graphicFrameLocks xmlns:a="http://schemas.openxmlformats.org/drawingml/2006/main" noChangeAspect="1"/>
+            </wp:cNvGraphicFramePr>
+            <a:graphic xmlns:a="http://schemas.openxmlformats.org/drawingml/2006/main">
+              <a:graphicData uri="http://schemas.openxmlformats.org/drawingml/2006/picture">
+                <pic:pic xmlns:pic="http://schemas.openxmlformats.org/drawingml/2006/picture">
+                  <pic:nvPicPr>
+                    <pic:cNvPr id="2" name="图片 1"/>
+                    <pic:cNvPicPr>
+                      <a:picLocks noChangeAspect="1"/>
+                    </pic:cNvPicPr>
+                  </pic:nvPicPr>
+                  <pic:blipFill>
+                    <a:blip r:embed="rId7"/>
+                    <a:stretch>
+                      <a:fillRect/>
+                    </a:stretch>
+                  </pic:blipFill>
+                  <pic:spPr>
+                    <a:xfrm>
+                      <a:off x="0" y="0"/>
+                      <a:ext cx="2818765" cy="3009265"/>
+                    </a:xfrm>
+                    <a:prstGeom prst="rect">
+                      <a:avLst/>
+                    </a:prstGeom>
+                    <a:noFill/>
+                    <a:ln>
+                      <a:solidFill>
+                        <a:schemeClr val="tx1">
+                          <a:lumMod val="85000"/>
+                          <a:lumOff val="15000"/>
+                        </a:schemeClr>
+                      </a:solidFill>
+                    </a:ln>
+                  </pic:spPr>
+                </pic:pic>
+              </a:graphicData>
+            </a:graphic>
+          </wp:inline>
+        </w:drawing>
+      </w:r>
     </w:p>
     <w:p>
       <w:pPr>
@@ -533,7 +695,7 @@
                     </pic:cNvPicPr>
                   </pic:nvPicPr>
                   <pic:blipFill>
-                    <a:blip r:embed="rId7"/>
+                    <a:blip r:embed="rId8"/>
                     <a:stretch>
                       <a:fillRect/>
                     </a:stretch>
@@ -773,7 +935,7 @@
                     </pic:cNvPicPr>
                   </pic:nvPicPr>
                   <pic:blipFill>
-                    <a:blip r:embed="rId8"/>
+                    <a:blip r:embed="rId9"/>
                     <a:stretch>
                       <a:fillRect/>
                     </a:stretch>
@@ -887,7 +1049,7 @@
                     </pic:cNvPicPr>
                   </pic:nvPicPr>
                   <pic:blipFill>
-                    <a:blip r:embed="rId9"/>
+                    <a:blip r:embed="rId10"/>
                     <a:stretch>
                       <a:fillRect/>
                     </a:stretch>
@@ -972,7 +1134,7 @@
                     </pic:cNvPicPr>
                   </pic:nvPicPr>
                   <pic:blipFill>
-                    <a:blip r:embed="rId10"/>
+                    <a:blip r:embed="rId11"/>
                     <a:stretch>
                       <a:fillRect/>
                     </a:stretch>
@@ -1068,7 +1230,7 @@
                     </pic:cNvPicPr>
                   </pic:nvPicPr>
                   <pic:blipFill>
-                    <a:blip r:embed="rId11"/>
+                    <a:blip r:embed="rId12"/>
                     <a:stretch>
                       <a:fillRect/>
                     </a:stretch>
@@ -1097,7 +1259,7 @@
       <w:pPr>
         <w:jc w:val="left"/>
         <w:rPr>
-          <w:rFonts w:hint="default" w:ascii="Arial" w:hAnsi="Arial" w:eastAsia="微软雅黑" w:cs="Arial"/>
+          <w:rFonts w:hint="eastAsia" w:ascii="Arial" w:hAnsi="Arial" w:eastAsia="微软雅黑" w:cs="Arial"/>
           <w:sz w:val="24"/>
           <w:szCs w:val="24"/>
           <w:lang w:val="en-US" w:eastAsia="zh-CN"/>
@@ -1301,6 +1463,17 @@
         </w:rPr>
         <w:t>.</w:t>
       </w:r>
+    </w:p>
+    <w:p>
+      <w:pPr>
+        <w:jc w:val="left"/>
+        <w:rPr>
+          <w:rFonts w:hint="default" w:ascii="Arial" w:hAnsi="Arial" w:eastAsia="微软雅黑" w:cs="Arial"/>
+          <w:sz w:val="24"/>
+          <w:szCs w:val="24"/>
+          <w:lang w:val="en-US" w:eastAsia="zh-CN"/>
+        </w:rPr>
+      </w:pPr>
     </w:p>
     <w:p>
       <w:pPr>
@@ -1416,7 +1589,7 @@
                     </pic:cNvPicPr>
                   </pic:nvPicPr>
                   <pic:blipFill>
-                    <a:blip r:embed="rId12"/>
+                    <a:blip r:embed="rId13"/>
                     <a:stretch>
                       <a:fillRect/>
                     </a:stretch>
@@ -1471,66 +1644,6 @@
                 <pic:pic xmlns:pic="http://schemas.openxmlformats.org/drawingml/2006/picture">
                   <pic:nvPicPr>
                     <pic:cNvPr id="18" name="图片 8" descr="Screenshot_2018-08-17-09-59-08-32"/>
-                    <pic:cNvPicPr>
-                      <a:picLocks noChangeAspect="1"/>
-                    </pic:cNvPicPr>
-                  </pic:nvPicPr>
-                  <pic:blipFill>
-                    <a:blip r:embed="rId13"/>
-                    <a:stretch>
-                      <a:fillRect/>
-                    </a:stretch>
-                  </pic:blipFill>
-                  <pic:spPr>
-                    <a:xfrm>
-                      <a:off x="0" y="0"/>
-                      <a:ext cx="5254625" cy="2489200"/>
-                    </a:xfrm>
-                    <a:prstGeom prst="rect">
-                      <a:avLst/>
-                    </a:prstGeom>
-                    <a:noFill/>
-                    <a:ln w="9525">
-                      <a:noFill/>
-                    </a:ln>
-                  </pic:spPr>
-                </pic:pic>
-              </a:graphicData>
-            </a:graphic>
-          </wp:inline>
-        </w:drawing>
-      </w:r>
-    </w:p>
-    <w:p>
-      <w:pPr>
-        <w:keepNext w:val="0"/>
-        <w:keepLines w:val="0"/>
-        <w:widowControl/>
-        <w:suppressLineNumbers w:val="0"/>
-        <w:jc w:val="center"/>
-        <w:rPr>
-          <w:rFonts w:hint="eastAsia" w:eastAsia="宋体"/>
-          <w:lang w:eastAsia="zh-CN"/>
-        </w:rPr>
-      </w:pPr>
-      <w:r>
-        <w:rPr>
-          <w:rFonts w:hint="eastAsia" w:eastAsia="宋体"/>
-          <w:lang w:eastAsia="zh-CN"/>
-        </w:rPr>
-        <w:drawing>
-          <wp:inline distT="0" distB="0" distL="114300" distR="114300">
-            <wp:extent cx="5254625" cy="2489200"/>
-            <wp:effectExtent l="0" t="0" r="3175" b="6350"/>
-            <wp:docPr id="6" name="图片 9" descr="Screenshot_2018-08-17-09-59-01-64"/>
-            <wp:cNvGraphicFramePr>
-              <a:graphicFrameLocks xmlns:a="http://schemas.openxmlformats.org/drawingml/2006/main" noChangeAspect="1"/>
-            </wp:cNvGraphicFramePr>
-            <a:graphic xmlns:a="http://schemas.openxmlformats.org/drawingml/2006/main">
-              <a:graphicData uri="http://schemas.openxmlformats.org/drawingml/2006/picture">
-                <pic:pic xmlns:pic="http://schemas.openxmlformats.org/drawingml/2006/picture">
-                  <pic:nvPicPr>
-                    <pic:cNvPr id="6" name="图片 9" descr="Screenshot_2018-08-17-09-59-01-64"/>
                     <pic:cNvPicPr>
                       <a:picLocks noChangeAspect="1"/>
                     </pic:cNvPicPr>
@@ -1566,72 +1679,23 @@
         <w:keepNext w:val="0"/>
         <w:keepLines w:val="0"/>
         <w:widowControl/>
-        <w:numPr>
-          <w:ilvl w:val="0"/>
-          <w:numId w:val="0"/>
-        </w:numPr>
         <w:suppressLineNumbers w:val="0"/>
-        <w:ind w:leftChars="0"/>
-        <w:jc w:val="left"/>
-        <w:rPr>
-          <w:rFonts w:hint="default" w:ascii="Arial" w:hAnsi="Arial" w:cs="Arial"/>
-          <w:b/>
-          <w:bCs/>
-          <w:sz w:val="24"/>
-          <w:szCs w:val="24"/>
-          <w:lang w:val="en-US" w:eastAsia="zh-CN"/>
-        </w:rPr>
-      </w:pPr>
-      <w:r>
-        <w:rPr>
-          <w:rFonts w:hint="default" w:ascii="Arial" w:hAnsi="Arial" w:cs="Arial"/>
-          <w:b/>
-          <w:bCs/>
-          <w:sz w:val="24"/>
-          <w:szCs w:val="24"/>
-          <w:lang w:val="en-US" w:eastAsia="zh-CN"/>
-        </w:rPr>
-        <w:t>(2)--3</w:t>
-      </w:r>
-      <w:r>
-        <w:rPr>
-          <w:rFonts w:hint="eastAsia" w:ascii="Arial" w:hAnsi="Arial" w:cs="Arial"/>
-          <w:b/>
-          <w:bCs/>
-          <w:sz w:val="24"/>
-          <w:szCs w:val="24"/>
-          <w:lang w:val="en-US" w:eastAsia="zh-CN"/>
-        </w:rPr>
-        <w:t xml:space="preserve"> Music</w:t>
-      </w:r>
-    </w:p>
-    <w:p>
-      <w:pPr>
-        <w:keepNext w:val="0"/>
-        <w:keepLines w:val="0"/>
-        <w:widowControl/>
-        <w:numPr>
-          <w:ilvl w:val="0"/>
-          <w:numId w:val="0"/>
-        </w:numPr>
-        <w:suppressLineNumbers w:val="0"/>
-        <w:ind w:leftChars="0"/>
-        <w:jc w:val="left"/>
-        <w:rPr>
-          <w:rFonts w:hint="eastAsia"/>
-          <w:lang w:val="en-US" w:eastAsia="zh-CN"/>
-        </w:rPr>
-      </w:pPr>
-      <w:r>
-        <w:rPr>
-          <w:rFonts w:hint="eastAsia"/>
-          <w:lang w:val="en-US" w:eastAsia="zh-CN"/>
+        <w:jc w:val="center"/>
+        <w:rPr>
+          <w:rFonts w:hint="eastAsia" w:eastAsia="宋体"/>
+          <w:lang w:eastAsia="zh-CN"/>
+        </w:rPr>
+      </w:pPr>
+      <w:r>
+        <w:rPr>
+          <w:rFonts w:hint="eastAsia" w:eastAsia="宋体"/>
+          <w:lang w:eastAsia="zh-CN"/>
         </w:rPr>
         <w:drawing>
           <wp:inline distT="0" distB="0" distL="114300" distR="114300">
             <wp:extent cx="5254625" cy="2489200"/>
             <wp:effectExtent l="0" t="0" r="3175" b="6350"/>
-            <wp:docPr id="7" name="图片 10" descr="Screenshot_2018-08-17-09-16-20-35"/>
+            <wp:docPr id="6" name="图片 9" descr="Screenshot_2018-08-17-09-59-01-64"/>
             <wp:cNvGraphicFramePr>
               <a:graphicFrameLocks xmlns:a="http://schemas.openxmlformats.org/drawingml/2006/main" noChangeAspect="1"/>
             </wp:cNvGraphicFramePr>
@@ -1639,7 +1703,7 @@
               <a:graphicData uri="http://schemas.openxmlformats.org/drawingml/2006/picture">
                 <pic:pic xmlns:pic="http://schemas.openxmlformats.org/drawingml/2006/picture">
                   <pic:nvPicPr>
-                    <pic:cNvPr id="7" name="图片 10" descr="Screenshot_2018-08-17-09-16-20-35"/>
+                    <pic:cNvPr id="6" name="图片 9" descr="Screenshot_2018-08-17-09-59-01-64"/>
                     <pic:cNvPicPr>
                       <a:picLocks noChangeAspect="1"/>
                     </pic:cNvPicPr>
@@ -1675,14 +1739,44 @@
         <w:keepNext w:val="0"/>
         <w:keepLines w:val="0"/>
         <w:widowControl/>
+        <w:numPr>
+          <w:ilvl w:val="0"/>
+          <w:numId w:val="0"/>
+        </w:numPr>
         <w:suppressLineNumbers w:val="0"/>
-        <w:jc w:val="center"/>
+        <w:ind w:leftChars="0"/>
+        <w:jc w:val="left"/>
         <w:rPr>
           <w:rFonts w:hint="default" w:ascii="Arial" w:hAnsi="Arial" w:cs="Arial"/>
-          <w:sz w:val="24"/>
-          <w:szCs w:val="24"/>
-        </w:rPr>
-      </w:pPr>
+          <w:b/>
+          <w:bCs/>
+          <w:sz w:val="24"/>
+          <w:szCs w:val="24"/>
+          <w:lang w:val="en-US" w:eastAsia="zh-CN"/>
+        </w:rPr>
+      </w:pPr>
+      <w:r>
+        <w:rPr>
+          <w:rFonts w:hint="default" w:ascii="Arial" w:hAnsi="Arial" w:cs="Arial"/>
+          <w:b/>
+          <w:bCs/>
+          <w:sz w:val="24"/>
+          <w:szCs w:val="24"/>
+          <w:lang w:val="en-US" w:eastAsia="zh-CN"/>
+        </w:rPr>
+        <w:t>(2)--3</w:t>
+      </w:r>
+      <w:r>
+        <w:rPr>
+          <w:rFonts w:hint="eastAsia" w:ascii="Arial" w:hAnsi="Arial" w:cs="Arial"/>
+          <w:b/>
+          <w:bCs/>
+          <w:sz w:val="24"/>
+          <w:szCs w:val="24"/>
+          <w:lang w:val="en-US" w:eastAsia="zh-CN"/>
+        </w:rPr>
+        <w:t xml:space="preserve"> Music</w:t>
+      </w:r>
     </w:p>
     <w:p>
       <w:pPr>
@@ -1697,63 +1791,20 @@
         <w:ind w:leftChars="0"/>
         <w:jc w:val="left"/>
         <w:rPr>
-          <w:rFonts w:hint="default" w:ascii="Arial" w:hAnsi="Arial" w:cs="Arial"/>
-          <w:b/>
-          <w:bCs/>
-          <w:sz w:val="24"/>
-          <w:szCs w:val="24"/>
-          <w:lang w:val="en-US" w:eastAsia="zh-CN"/>
-        </w:rPr>
-      </w:pPr>
-      <w:r>
-        <w:rPr>
-          <w:rFonts w:hint="default" w:ascii="Arial" w:hAnsi="Arial" w:cs="Arial"/>
-          <w:b/>
-          <w:bCs/>
-          <w:sz w:val="24"/>
-          <w:szCs w:val="24"/>
-          <w:lang w:val="en-US" w:eastAsia="zh-CN"/>
-        </w:rPr>
-        <w:t>(2)--3</w:t>
-      </w:r>
-      <w:r>
-        <w:rPr>
-          <w:rFonts w:hint="eastAsia" w:ascii="Arial" w:hAnsi="Arial" w:cs="Arial"/>
-          <w:b/>
-          <w:bCs/>
-          <w:sz w:val="24"/>
-          <w:szCs w:val="24"/>
-          <w:lang w:val="en-US" w:eastAsia="zh-CN"/>
-        </w:rPr>
-        <w:t xml:space="preserve"> Draw Line</w:t>
-      </w:r>
-    </w:p>
-    <w:p>
-      <w:pPr>
-        <w:keepNext w:val="0"/>
-        <w:keepLines w:val="0"/>
-        <w:widowControl/>
-        <w:suppressLineNumbers w:val="0"/>
-        <w:jc w:val="left"/>
-        <w:rPr>
-          <w:rFonts w:hint="default" w:ascii="Arial" w:hAnsi="Arial" w:eastAsia="微软雅黑" w:cs="Arial"/>
-          <w:sz w:val="24"/>
-          <w:szCs w:val="24"/>
-          <w:lang w:eastAsia="zh-CN"/>
-        </w:rPr>
-      </w:pPr>
-      <w:r>
-        <w:rPr>
-          <w:rFonts w:hint="default" w:ascii="Arial" w:hAnsi="Arial" w:eastAsia="微软雅黑" w:cs="Arial"/>
-          <w:sz w:val="24"/>
-          <w:szCs w:val="24"/>
-          <w:lang w:eastAsia="zh-CN"/>
+          <w:rFonts w:hint="eastAsia"/>
+          <w:lang w:val="en-US" w:eastAsia="zh-CN"/>
+        </w:rPr>
+      </w:pPr>
+      <w:r>
+        <w:rPr>
+          <w:rFonts w:hint="eastAsia"/>
+          <w:lang w:val="en-US" w:eastAsia="zh-CN"/>
         </w:rPr>
         <w:drawing>
           <wp:inline distT="0" distB="0" distL="114300" distR="114300">
             <wp:extent cx="5254625" cy="2489200"/>
             <wp:effectExtent l="0" t="0" r="3175" b="6350"/>
-            <wp:docPr id="8" name="图片 11" descr="Screenshot_2018-08-17-09-16-48-71"/>
+            <wp:docPr id="7" name="图片 10" descr="Screenshot_2018-08-17-09-16-20-35"/>
             <wp:cNvGraphicFramePr>
               <a:graphicFrameLocks xmlns:a="http://schemas.openxmlformats.org/drawingml/2006/main" noChangeAspect="1"/>
             </wp:cNvGraphicFramePr>
@@ -1761,7 +1812,7 @@
               <a:graphicData uri="http://schemas.openxmlformats.org/drawingml/2006/picture">
                 <pic:pic xmlns:pic="http://schemas.openxmlformats.org/drawingml/2006/picture">
                   <pic:nvPicPr>
-                    <pic:cNvPr id="8" name="图片 11" descr="Screenshot_2018-08-17-09-16-48-71"/>
+                    <pic:cNvPr id="7" name="图片 10" descr="Screenshot_2018-08-17-09-16-20-35"/>
                     <pic:cNvPicPr>
                       <a:picLocks noChangeAspect="1"/>
                     </pic:cNvPicPr>
@@ -1798,9 +1849,155 @@
         <w:keepLines w:val="0"/>
         <w:widowControl/>
         <w:suppressLineNumbers w:val="0"/>
+        <w:jc w:val="center"/>
+        <w:rPr>
+          <w:rFonts w:hint="default" w:ascii="Arial" w:hAnsi="Arial" w:cs="Arial"/>
+          <w:sz w:val="24"/>
+          <w:szCs w:val="24"/>
+        </w:rPr>
+      </w:pPr>
+    </w:p>
+    <w:p>
+      <w:pPr>
+        <w:keepNext w:val="0"/>
+        <w:keepLines w:val="0"/>
+        <w:widowControl/>
+        <w:numPr>
+          <w:ilvl w:val="0"/>
+          <w:numId w:val="0"/>
+        </w:numPr>
+        <w:suppressLineNumbers w:val="0"/>
+        <w:ind w:leftChars="0"/>
         <w:jc w:val="left"/>
         <w:rPr>
+          <w:rFonts w:hint="default" w:ascii="Arial" w:hAnsi="Arial" w:cs="Arial"/>
+          <w:b/>
+          <w:bCs/>
+          <w:sz w:val="24"/>
+          <w:szCs w:val="24"/>
+          <w:lang w:val="en-US" w:eastAsia="zh-CN"/>
+        </w:rPr>
+      </w:pPr>
+      <w:r>
+        <w:rPr>
+          <w:rFonts w:hint="default" w:ascii="Arial" w:hAnsi="Arial" w:cs="Arial"/>
+          <w:b/>
+          <w:bCs/>
+          <w:sz w:val="24"/>
+          <w:szCs w:val="24"/>
+          <w:lang w:val="en-US" w:eastAsia="zh-CN"/>
+        </w:rPr>
+        <w:t>(2)--</w:t>
+      </w:r>
+      <w:r>
+        <w:rPr>
+          <w:rFonts w:hint="eastAsia" w:ascii="Arial" w:hAnsi="Arial" w:cs="Arial"/>
+          <w:b/>
+          <w:bCs/>
+          <w:sz w:val="24"/>
+          <w:szCs w:val="24"/>
+          <w:lang w:val="en-US" w:eastAsia="zh-CN"/>
+        </w:rPr>
+        <w:t>4 Draw Line</w:t>
+      </w:r>
+    </w:p>
+    <w:p>
+      <w:pPr>
+        <w:keepNext w:val="0"/>
+        <w:keepLines w:val="0"/>
+        <w:widowControl/>
+        <w:suppressLineNumbers w:val="0"/>
+        <w:jc w:val="left"/>
+        <w:rPr>
+          <w:rFonts w:hint="default" w:ascii="Arial" w:hAnsi="Arial" w:eastAsia="微软雅黑" w:cs="Arial"/>
+          <w:sz w:val="24"/>
+          <w:szCs w:val="24"/>
+          <w:lang w:eastAsia="zh-CN"/>
+        </w:rPr>
+      </w:pPr>
+      <w:r>
+        <w:rPr>
+          <w:rFonts w:hint="default" w:ascii="Arial" w:hAnsi="Arial" w:eastAsia="微软雅黑" w:cs="Arial"/>
+          <w:sz w:val="24"/>
+          <w:szCs w:val="24"/>
+          <w:lang w:eastAsia="zh-CN"/>
+        </w:rPr>
+        <w:drawing>
+          <wp:inline distT="0" distB="0" distL="114300" distR="114300">
+            <wp:extent cx="5254625" cy="2489200"/>
+            <wp:effectExtent l="0" t="0" r="3175" b="6350"/>
+            <wp:docPr id="8" name="图片 11" descr="Screenshot_2018-08-17-09-16-48-71"/>
+            <wp:cNvGraphicFramePr>
+              <a:graphicFrameLocks xmlns:a="http://schemas.openxmlformats.org/drawingml/2006/main" noChangeAspect="1"/>
+            </wp:cNvGraphicFramePr>
+            <a:graphic xmlns:a="http://schemas.openxmlformats.org/drawingml/2006/main">
+              <a:graphicData uri="http://schemas.openxmlformats.org/drawingml/2006/picture">
+                <pic:pic xmlns:pic="http://schemas.openxmlformats.org/drawingml/2006/picture">
+                  <pic:nvPicPr>
+                    <pic:cNvPr id="8" name="图片 11" descr="Screenshot_2018-08-17-09-16-48-71"/>
+                    <pic:cNvPicPr>
+                      <a:picLocks noChangeAspect="1"/>
+                    </pic:cNvPicPr>
+                  </pic:nvPicPr>
+                  <pic:blipFill>
+                    <a:blip r:embed="rId17"/>
+                    <a:stretch>
+                      <a:fillRect/>
+                    </a:stretch>
+                  </pic:blipFill>
+                  <pic:spPr>
+                    <a:xfrm>
+                      <a:off x="0" y="0"/>
+                      <a:ext cx="5254625" cy="2489200"/>
+                    </a:xfrm>
+                    <a:prstGeom prst="rect">
+                      <a:avLst/>
+                    </a:prstGeom>
+                    <a:noFill/>
+                    <a:ln w="9525">
+                      <a:noFill/>
+                    </a:ln>
+                  </pic:spPr>
+                </pic:pic>
+              </a:graphicData>
+            </a:graphic>
+          </wp:inline>
+        </w:drawing>
+      </w:r>
+    </w:p>
+    <w:p>
+      <w:pPr>
+        <w:keepNext w:val="0"/>
+        <w:keepLines w:val="0"/>
+        <w:widowControl/>
+        <w:suppressLineNumbers w:val="0"/>
+        <w:jc w:val="left"/>
+        <w:rPr>
+          <w:rFonts w:hint="default" w:ascii="Arial" w:hAnsi="Arial" w:eastAsia="微软雅黑" w:cs="Arial"/>
+          <w:sz w:val="24"/>
+          <w:szCs w:val="24"/>
+          <w:lang w:eastAsia="zh-CN"/>
+        </w:rPr>
+      </w:pPr>
+      <w:bookmarkStart w:id="1" w:name="_GoBack"/>
+      <w:bookmarkEnd w:id="1"/>
+    </w:p>
+    <w:p>
+      <w:pPr>
+        <w:keepNext w:val="0"/>
+        <w:keepLines w:val="0"/>
+        <w:widowControl/>
+        <w:numPr>
+          <w:ilvl w:val="0"/>
+          <w:numId w:val="1"/>
+        </w:numPr>
+        <w:suppressLineNumbers w:val="0"/>
+        <w:ind w:left="0" w:leftChars="0" w:firstLine="0" w:firstLineChars="0"/>
+        <w:jc w:val="left"/>
+        <w:rPr>
           <w:rFonts w:hint="eastAsia" w:ascii="Arial" w:hAnsi="Arial" w:eastAsia="宋体" w:cs="Arial"/>
+          <w:b/>
+          <w:bCs/>
           <w:sz w:val="24"/>
           <w:szCs w:val="24"/>
           <w:lang w:val="en-US" w:eastAsia="zh-CN"/>
@@ -1809,11 +2006,13 @@
       <w:r>
         <w:rPr>
           <w:rFonts w:hint="eastAsia" w:ascii="Arial" w:hAnsi="Arial" w:cs="Arial"/>
-          <w:sz w:val="24"/>
-          <w:szCs w:val="24"/>
-          <w:lang w:val="en-US" w:eastAsia="zh-CN"/>
-        </w:rPr>
-        <w:t>(3)Mode choice</w:t>
+          <w:b/>
+          <w:bCs/>
+          <w:sz w:val="24"/>
+          <w:szCs w:val="24"/>
+          <w:lang w:val="en-US" w:eastAsia="zh-CN"/>
+        </w:rPr>
+        <w:t>Mode choice</w:t>
       </w:r>
     </w:p>
     <w:p>
@@ -1849,7 +2048,7 @@
                     </pic:cNvPicPr>
                   </pic:nvPicPr>
                   <pic:blipFill>
-                    <a:blip r:embed="rId17"/>
+                    <a:blip r:embed="rId18"/>
                     <a:stretch>
                       <a:fillRect/>
                     </a:stretch>
@@ -2273,19 +2472,18 @@
       <w:lang w:val="en-US" w:eastAsia="zh-CN" w:bidi="ar-SA"/>
     </w:rPr>
   </w:style>
-  <w:style w:type="character" w:default="1" w:styleId="4">
+  <w:style w:type="character" w:default="1" w:styleId="5">
     <w:name w:val="Default Paragraph Font"/>
     <w:semiHidden/>
     <w:qFormat/>
     <w:uiPriority w:val="0"/>
   </w:style>
-  <w:style w:type="table" w:default="1" w:styleId="6">
+  <w:style w:type="table" w:default="1" w:styleId="4">
     <w:name w:val="Normal Table"/>
     <w:semiHidden/>
     <w:qFormat/>
     <w:uiPriority w:val="0"/>
     <w:tblPr>
-      <w:tblLayout w:type="fixed"/>
       <w:tblCellMar>
         <w:top w:w="0" w:type="dxa"/>
         <w:left w:w="108" w:type="dxa"/>
@@ -2336,9 +2534,9 @@
       <w:sz w:val="18"/>
     </w:rPr>
   </w:style>
-  <w:style w:type="character" w:styleId="5">
+  <w:style w:type="character" w:styleId="6">
     <w:name w:val="Strong"/>
-    <w:basedOn w:val="4"/>
+    <w:basedOn w:val="5"/>
     <w:qFormat/>
     <w:uiPriority w:val="0"/>
     <w:rPr>

</xml_diff>